<commit_message>
Completato use case fully dressed PrenotazioneVisita
</commit_message>
<xml_diff>
--- a/Documentazione/DiestiEstates25.docx
+++ b/Documentazione/DiestiEstates25.docx
@@ -1520,13 +1520,30 @@
     <w:p/>
     <w:p>
       <w:r>
-        <w:t>DietiEstates25 è una piattaforma per la gestione di servizi immobiliari. Il sistema permette a più agenzie di pubblicare inserzioni immobiliari. Gli utenti possono quindi visualizzare le inserzioni, prenotare visite e fare offerte per acquistare/affittare un immobile. Il sistema deve consistere in un’applicazione (mobile, desktop o web-based) performante e affidabile, attraverso cui gli utenti possono fruire delle funzionalità in modo intuitivo, rapido e piacevole.</w:t>
+        <w:lastRenderedPageBreak/>
+        <w:t>DietiEstates25 è una piattaforma per la gestione di servizi immobiliari. Il sistema permette a più agenzie di pubblicare inserzioni immobiliari. Gli utenti possono quindi visualizzare le inserzioni, prenotare visite e fare offerte per acquistare/affittare un immobile. Il sistema deve consistere in un’applicazione (mobile, desktop o web-</w:t>
+      </w:r>
+      <w:proofErr w:type="spellStart"/>
+      <w:r>
+        <w:t>based</w:t>
+      </w:r>
+      <w:proofErr w:type="spellEnd"/>
+      <w:r>
+        <w:t>) performante e affidabile, attraverso cui gli utenti possono fruire delle funzionalità in modo intuitivo, rapido e piacevole.</w:t>
       </w:r>
     </w:p>
     <w:p/>
     <w:p>
       <w:r>
-        <w:t>1. Ogni installazione di Diete Estates 25 include un’utenza di amministrazione per il gestore</w:t>
+        <w:t xml:space="preserve">1. Ogni installazione di Diete </w:t>
+      </w:r>
+      <w:proofErr w:type="spellStart"/>
+      <w:r>
+        <w:t>Estates</w:t>
+      </w:r>
+      <w:proofErr w:type="spellEnd"/>
+      <w:r>
+        <w:t xml:space="preserve"> 25 include un’utenza di amministrazione per il gestore</w:t>
       </w:r>
       <w:r>
         <w:t xml:space="preserve"> </w:t>
@@ -1570,12 +1587,29 @@
     <w:p/>
     <w:p>
       <w:r>
-        <w:t>9. Quando viene creata un’inserzione, il sistema verifica automaticamente, tramite API di servizi esterni come Geoapify, la presenza di scuole, parchi pubblici, o fermate del trasporto pubblico nei pressi della posizione dell’immobile. Nel caso di riscontro affermativo, un apposito indicatore viene associato all’inserzione (“Vicino a scuole”, “Vicino a parchi”, “Vicina a trasporto pubblico”).</w:t>
-      </w:r>
-    </w:p>
-    <w:p>
-      <w:r>
-        <w:t>10. Il sistema deve tenere traccia delle ricerche effettuate da un utente in precedenza, in modo tale che un utente possa facilmente ri-eseguire interrogazioni già eseguite in passato per vedere se sono presenti nuove inserzioni che soddisfano le caratteristiche richieste.</w:t>
+        <w:lastRenderedPageBreak/>
+        <w:t xml:space="preserve">9. Quando viene creata un’inserzione, il sistema verifica automaticamente, tramite API di servizi esterni come </w:t>
+      </w:r>
+      <w:proofErr w:type="spellStart"/>
+      <w:r>
+        <w:t>Geoapify</w:t>
+      </w:r>
+      <w:proofErr w:type="spellEnd"/>
+      <w:r>
+        <w:t>, la presenza di scuole, parchi pubblici, o fermate del trasporto pubblico nei pressi della posizione dell’immobile. Nel caso di riscontro affermativo, un apposito indicatore viene associato all’inserzione (“Vicino a scuole”, “Vicino a parchi”, “Vicina a trasporto pubblico”).</w:t>
+      </w:r>
+    </w:p>
+    <w:p>
+      <w:r>
+        <w:t xml:space="preserve">10. Il sistema deve tenere traccia delle ricerche effettuate da un utente in precedenza, in modo tale che un utente possa facilmente </w:t>
+      </w:r>
+      <w:proofErr w:type="spellStart"/>
+      <w:r>
+        <w:t>ri</w:t>
+      </w:r>
+      <w:proofErr w:type="spellEnd"/>
+      <w:r>
+        <w:t>-eseguire interrogazioni già eseguite in passato per vedere se sono presenti nuove inserzioni che soddisfano le caratteristiche richieste.</w:t>
       </w:r>
     </w:p>
     <w:p>
@@ -1810,12 +1844,14 @@
       <w:r>
         <w:t xml:space="preserve">Al fine di determinare i </w:t>
       </w:r>
+      <w:proofErr w:type="spellStart"/>
       <w:r>
         <w:rPr>
           <w:highlight w:val="yellow"/>
         </w:rPr>
         <w:t>boundaries</w:t>
       </w:r>
+      <w:proofErr w:type="spellEnd"/>
       <w:r>
         <w:t xml:space="preserve"> del sistema, verranno di seguito identificati ed intesi, sotto il concetto di “</w:t>
       </w:r>
@@ -1874,7 +1910,48 @@
           <w:sz w:val="16"/>
           <w:szCs w:val="16"/>
         </w:rPr>
-        <w:t xml:space="preserve">Il gestore e’ l’amministratore in totale (installo per la prima volta windows, primo utente e’ amministratore). Il gestore ha un unico profilo con privilegi speciali, e tramite esso </w:t>
+        <w:lastRenderedPageBreak/>
+        <w:t xml:space="preserve">Il gestore </w:t>
+      </w:r>
+      <w:proofErr w:type="spellStart"/>
+      <w:proofErr w:type="gramStart"/>
+      <w:r>
+        <w:rPr>
+          <w:i/>
+          <w:sz w:val="16"/>
+          <w:szCs w:val="16"/>
+        </w:rPr>
+        <w:t>e’</w:t>
+      </w:r>
+      <w:proofErr w:type="spellEnd"/>
+      <w:proofErr w:type="gramEnd"/>
+      <w:r>
+        <w:rPr>
+          <w:i/>
+          <w:sz w:val="16"/>
+          <w:szCs w:val="16"/>
+        </w:rPr>
+        <w:t xml:space="preserve"> l’amministratore in totale (installo per la prima volta windows, primo utente </w:t>
+      </w:r>
+      <w:proofErr w:type="spellStart"/>
+      <w:proofErr w:type="gramStart"/>
+      <w:r>
+        <w:rPr>
+          <w:i/>
+          <w:sz w:val="16"/>
+          <w:szCs w:val="16"/>
+        </w:rPr>
+        <w:t>e’</w:t>
+      </w:r>
+      <w:proofErr w:type="spellEnd"/>
+      <w:proofErr w:type="gramEnd"/>
+      <w:r>
+        <w:rPr>
+          <w:i/>
+          <w:sz w:val="16"/>
+          <w:szCs w:val="16"/>
+        </w:rPr>
+        <w:t xml:space="preserve"> amministratore). Il gestore ha un unico profilo con privilegi speciali, e tramite esso </w:t>
       </w:r>
       <w:r>
         <w:rPr>
@@ -1891,7 +1968,43 @@
           <w:sz w:val="16"/>
           <w:szCs w:val="16"/>
         </w:rPr>
-        <w:t xml:space="preserve"> creare nuovi account di agenti immobiliari e account di supporto all’amministrazione. Ogni agenzia immobiliare dispone del proprio gestore immobiliare con poteri da amministratore. Per l’inserimento di un nuovo gestore di agenzia immobiliare si deve contattare la societa’ che fornira’ delle credenziali predefinite per creare un account da gestore.</w:t>
+        <w:t xml:space="preserve"> creare nuovi account di agenti immobiliari e account di supporto all’amministrazione. Ogni agenzia immobiliare dispone del proprio gestore immobiliare con poteri da amministratore. Per l’inserimento di un nuovo gestore di agenzia immobiliare si deve contattare la </w:t>
+      </w:r>
+      <w:proofErr w:type="spellStart"/>
+      <w:r>
+        <w:rPr>
+          <w:i/>
+          <w:sz w:val="16"/>
+          <w:szCs w:val="16"/>
+        </w:rPr>
+        <w:t>societa’</w:t>
+      </w:r>
+      <w:proofErr w:type="spellEnd"/>
+      <w:r>
+        <w:rPr>
+          <w:i/>
+          <w:sz w:val="16"/>
+          <w:szCs w:val="16"/>
+        </w:rPr>
+        <w:t xml:space="preserve"> che </w:t>
+      </w:r>
+      <w:proofErr w:type="spellStart"/>
+      <w:r>
+        <w:rPr>
+          <w:i/>
+          <w:sz w:val="16"/>
+          <w:szCs w:val="16"/>
+        </w:rPr>
+        <w:t>fornira’</w:t>
+      </w:r>
+      <w:proofErr w:type="spellEnd"/>
+      <w:r>
+        <w:rPr>
+          <w:i/>
+          <w:sz w:val="16"/>
+          <w:szCs w:val="16"/>
+        </w:rPr>
+        <w:t xml:space="preserve"> delle credenziali predefinite per creare un account da gestore.</w:t>
       </w:r>
     </w:p>
     <w:p>
@@ -2068,22 +2181,40 @@
       <w:r>
         <w:t xml:space="preserve"> effettuato l’accesso. Pertanto, non potranno utilizzare le funzionalità del sistema, ad eccezione del </w:t>
       </w:r>
+      <w:proofErr w:type="spellStart"/>
       <w:r>
         <w:rPr>
           <w:i/>
           <w:highlight w:val="yellow"/>
         </w:rPr>
-        <w:t>sign-up</w:t>
-      </w:r>
-      <w:r>
-        <w:t xml:space="preserve">, per registrarsi, e del </w:t>
-      </w:r>
+        <w:t>sign</w:t>
+      </w:r>
+      <w:proofErr w:type="spellEnd"/>
       <w:r>
         <w:rPr>
           <w:i/>
           <w:highlight w:val="yellow"/>
         </w:rPr>
-        <w:t>sign-in</w:t>
+        <w:t>-up</w:t>
+      </w:r>
+      <w:r>
+        <w:t xml:space="preserve">, per registrarsi, e del </w:t>
+      </w:r>
+      <w:proofErr w:type="spellStart"/>
+      <w:r>
+        <w:rPr>
+          <w:i/>
+          <w:highlight w:val="yellow"/>
+        </w:rPr>
+        <w:t>sign</w:t>
+      </w:r>
+      <w:proofErr w:type="spellEnd"/>
+      <w:r>
+        <w:rPr>
+          <w:i/>
+          <w:highlight w:val="yellow"/>
+        </w:rPr>
+        <w:t>-in</w:t>
       </w:r>
       <w:r>
         <w:t>, per autenticarsi.</w:t>
@@ -2161,6 +2292,7 @@
         <w:rPr>
           <w:rStyle w:val="Titolo4Carattere"/>
         </w:rPr>
+        <w:lastRenderedPageBreak/>
         <w:t>Servizio di autenticazione di terze parti:</w:t>
       </w:r>
       <w:r>
@@ -2648,6 +2780,7 @@
         <w:pStyle w:val="Titolo4"/>
       </w:pPr>
       <w:r>
+        <w:lastRenderedPageBreak/>
         <w:t>Offerte e gestione transazioni</w:t>
       </w:r>
     </w:p>
@@ -2904,7 +3037,15 @@
         <w:t>19</w:t>
       </w:r>
       <w:r>
-        <w:t>. Il sistema interroga servizi esterni (es. Geoapify) per arricchire le inserzioni con info su vicinanza a scuole, parchi, trasporti.</w:t>
+        <w:t xml:space="preserve">. Il sistema interroga servizi esterni (es. </w:t>
+      </w:r>
+      <w:proofErr w:type="spellStart"/>
+      <w:r>
+        <w:t>Geoapify</w:t>
+      </w:r>
+      <w:proofErr w:type="spellEnd"/>
+      <w:r>
+        <w:t>) per arricchire le inserzioni con info su vicinanza a scuole, parchi, trasporti.</w:t>
       </w:r>
       <w:r>
         <w:br/>
@@ -2965,7 +3106,15 @@
         <w:t>1</w:t>
       </w:r>
       <w:r>
-        <w:t>. Il sistema memorizza le ricerche effettuate dagli utenti, rendendole rieseguibili facilmente.</w:t>
+        <w:t xml:space="preserve">. Il sistema memorizza le ricerche effettuate dagli utenti, rendendole </w:t>
+      </w:r>
+      <w:proofErr w:type="spellStart"/>
+      <w:r>
+        <w:t>rieseguibili</w:t>
+      </w:r>
+      <w:proofErr w:type="spellEnd"/>
+      <w:r>
+        <w:t xml:space="preserve"> facilmente.</w:t>
       </w:r>
     </w:p>
     <w:p/>
@@ -3350,6 +3499,7 @@
           </w:tcPr>
           <w:p>
             <w:r>
+              <w:lastRenderedPageBreak/>
               <w:t>Agente immobiliare</w:t>
             </w:r>
           </w:p>
@@ -3506,7 +3656,15 @@
               </w:numPr>
             </w:pPr>
             <w:r>
-              <w:t>Effettua sign-up manualmente </w:t>
+              <w:t xml:space="preserve">Effettua </w:t>
+            </w:r>
+            <w:proofErr w:type="spellStart"/>
+            <w:r>
+              <w:t>sign</w:t>
+            </w:r>
+            <w:proofErr w:type="spellEnd"/>
+            <w:r>
+              <w:t>-up manualmente </w:t>
             </w:r>
           </w:p>
           <w:p>
@@ -3517,7 +3675,15 @@
               </w:numPr>
             </w:pPr>
             <w:r>
-              <w:t>Effettua sign-in tramite servizi esterni</w:t>
+              <w:t xml:space="preserve">Effettua </w:t>
+            </w:r>
+            <w:proofErr w:type="spellStart"/>
+            <w:r>
+              <w:t>sign</w:t>
+            </w:r>
+            <w:proofErr w:type="spellEnd"/>
+            <w:r>
+              <w:t>-in tramite servizi esterni</w:t>
             </w:r>
           </w:p>
           <w:p>
@@ -3528,7 +3694,15 @@
               </w:numPr>
             </w:pPr>
             <w:r>
-              <w:t>Effettua sign-up tramite servizi esterni</w:t>
+              <w:t xml:space="preserve">Effettua </w:t>
+            </w:r>
+            <w:proofErr w:type="spellStart"/>
+            <w:r>
+              <w:t>sign</w:t>
+            </w:r>
+            <w:proofErr w:type="spellEnd"/>
+            <w:r>
+              <w:t>-up tramite servizi esterni</w:t>
             </w:r>
           </w:p>
         </w:tc>
@@ -3585,7 +3759,15 @@
               </w:numPr>
             </w:pPr>
             <w:r>
-              <w:t>Effettua sign-in manualmente </w:t>
+              <w:t xml:space="preserve">Effettua </w:t>
+            </w:r>
+            <w:proofErr w:type="spellStart"/>
+            <w:r>
+              <w:t>sign</w:t>
+            </w:r>
+            <w:proofErr w:type="spellEnd"/>
+            <w:r>
+              <w:t>-in manualmente </w:t>
             </w:r>
           </w:p>
         </w:tc>
@@ -3602,13 +3784,29 @@
     </w:p>
     <w:p>
       <w:r>
-        <w:t>Il diagramma dei casi d’uso è un modello grafico che permette di elencare la totalità delle interazioni (use cases) possibili tra il sistema e l’utente, suddividendo questi ultimi in “</w:t>
+        <w:t xml:space="preserve">Il diagramma dei casi d’uso è un modello grafico che permette di elencare la totalità delle interazioni (use </w:t>
+      </w:r>
+      <w:proofErr w:type="spellStart"/>
+      <w:r>
+        <w:t>cases</w:t>
+      </w:r>
+      <w:proofErr w:type="spellEnd"/>
+      <w:r>
+        <w:t>) possibili tra il sistema e l’utente, suddividendo questi ultimi in “</w:t>
       </w:r>
       <w:r>
         <w:t>attori”,</w:t>
       </w:r>
       <w:r>
-        <w:t xml:space="preserve"> che rappresentano le diverse tipologie di ruoli oppure figure, sia umane che non, coinvolte nelle interazioni. Tale modello viene introdotto per assicurare una facile e chiara comunicazione delle funzionalità del sistema, descrivendo il comportamento esterno di quest’ultimo nella sua totalità.</w:t>
+        <w:t xml:space="preserve"> che rappresentano le diverse tipologie di ruoli oppure figure, sia umane che </w:t>
+      </w:r>
+      <w:proofErr w:type="gramStart"/>
+      <w:r>
+        <w:t>non</w:t>
+      </w:r>
+      <w:proofErr w:type="gramEnd"/>
+      <w:r>
+        <w:t>, coinvolte nelle interazioni. Tale modello viene introdotto per assicurare una facile e chiara comunicazione delle funzionalità del sistema, descrivendo il comportamento esterno di quest’ultimo nella sua totalità.</w:t>
       </w:r>
     </w:p>
     <w:p>
@@ -3631,7 +3829,23 @@
           <w:b/>
           <w:bCs/>
         </w:rPr>
-        <w:t>1. Sign-In manuale</w:t>
+        <w:t xml:space="preserve">1. </w:t>
+      </w:r>
+      <w:proofErr w:type="spellStart"/>
+      <w:r>
+        <w:rPr>
+          <w:b/>
+          <w:bCs/>
+        </w:rPr>
+        <w:t>Sign</w:t>
+      </w:r>
+      <w:proofErr w:type="spellEnd"/>
+      <w:r>
+        <w:rPr>
+          <w:b/>
+          <w:bCs/>
+        </w:rPr>
+        <w:t>-In manuale</w:t>
       </w:r>
     </w:p>
     <w:p>
@@ -3717,7 +3931,23 @@
           <w:b/>
           <w:bCs/>
         </w:rPr>
-        <w:t>1. Sign-In manuale</w:t>
+        <w:t xml:space="preserve">1. </w:t>
+      </w:r>
+      <w:proofErr w:type="spellStart"/>
+      <w:r>
+        <w:rPr>
+          <w:b/>
+          <w:bCs/>
+        </w:rPr>
+        <w:t>Sign</w:t>
+      </w:r>
+      <w:proofErr w:type="spellEnd"/>
+      <w:r>
+        <w:rPr>
+          <w:b/>
+          <w:bCs/>
+        </w:rPr>
+        <w:t>-In manuale</w:t>
       </w:r>
     </w:p>
     <w:p>
@@ -3802,27 +4032,44 @@
           <w:b/>
           <w:bCs/>
         </w:rPr>
-        <w:t>2. Sign-</w:t>
-      </w:r>
+        <w:lastRenderedPageBreak/>
+        <w:t xml:space="preserve">2. </w:t>
+      </w:r>
+      <w:proofErr w:type="spellStart"/>
       <w:r>
         <w:rPr>
           <w:b/>
           <w:bCs/>
         </w:rPr>
-        <w:t>Up</w:t>
-      </w:r>
+        <w:t>Sign</w:t>
+      </w:r>
+      <w:proofErr w:type="spellEnd"/>
       <w:r>
         <w:rPr>
           <w:b/>
           <w:bCs/>
         </w:rPr>
-        <w:t xml:space="preserve"> </w:t>
+        <w:t>-</w:t>
       </w:r>
       <w:r>
         <w:rPr>
           <w:b/>
           <w:bCs/>
         </w:rPr>
+        <w:t>Up</w:t>
+      </w:r>
+      <w:r>
+        <w:rPr>
+          <w:b/>
+          <w:bCs/>
+        </w:rPr>
+        <w:t xml:space="preserve"> </w:t>
+      </w:r>
+      <w:r>
+        <w:rPr>
+          <w:b/>
+          <w:bCs/>
+        </w:rPr>
         <w:t>manuale</w:t>
       </w:r>
     </w:p>
@@ -3845,12 +4092,14 @@
       <w:r>
         <w:t xml:space="preserve">selezionando la voce “Registrazione” che lo reindirizza ad un apposito </w:t>
       </w:r>
+      <w:proofErr w:type="spellStart"/>
       <w:r>
         <w:rPr>
           <w:highlight w:val="yellow"/>
         </w:rPr>
         <w:t>form</w:t>
       </w:r>
+      <w:proofErr w:type="spellEnd"/>
       <w:r>
         <w:t xml:space="preserve"> di registrazione. Quindi, </w:t>
       </w:r>
@@ -3925,127 +4174,85 @@
           <w:b/>
           <w:bCs/>
         </w:rPr>
-        <w:t>3. Sign-</w:t>
-      </w:r>
+        <w:t xml:space="preserve">3. </w:t>
+      </w:r>
+      <w:proofErr w:type="spellStart"/>
       <w:r>
         <w:rPr>
           <w:b/>
           <w:bCs/>
         </w:rPr>
-        <w:t>In</w:t>
-      </w:r>
+        <w:t>Sign</w:t>
+      </w:r>
+      <w:proofErr w:type="spellEnd"/>
       <w:r>
         <w:rPr>
           <w:b/>
           <w:bCs/>
         </w:rPr>
-        <w:t xml:space="preserve"> </w:t>
+        <w:t>-</w:t>
       </w:r>
       <w:r>
         <w:rPr>
           <w:b/>
           <w:bCs/>
         </w:rPr>
-        <w:t>tramite servizi esterni</w:t>
-      </w:r>
-    </w:p>
-    <w:p>
-      <w:r>
-        <w:t xml:space="preserve">Un utente non autenticato può accedere al sistema utilizzando servizi </w:t>
-      </w:r>
-      <w:r>
-        <w:t>di autenticazione di terze parti</w:t>
-      </w:r>
-      <w:r>
-        <w:t xml:space="preserve"> come Google, Facebook o GitHub.</w:t>
-      </w:r>
-      <w:r>
-        <w:t xml:space="preserve"> Dalla schermata di login, l’utente cliccherà il bottone relativo al provider </w:t>
-      </w:r>
-      <w:r>
-        <w:t xml:space="preserve">scelto e </w:t>
-      </w:r>
-      <w:r>
-        <w:t>il corrispettivo accesso verrà gestito</w:t>
-      </w:r>
-      <w:r>
-        <w:t xml:space="preserve"> autonomamente</w:t>
-      </w:r>
-      <w:r>
-        <w:t xml:space="preserve"> </w:t>
-      </w:r>
-      <w:r>
-        <w:t xml:space="preserve">ed </w:t>
-      </w:r>
-      <w:r>
-        <w:t>esternamente al sistema.</w:t>
-      </w:r>
-      <w:r>
-        <w:t xml:space="preserve"> </w:t>
-      </w:r>
-      <w:r>
-        <w:t>Dopo l’autenticazione, se avvenuta con successo, l’utente accede all’applicazione.</w:t>
-      </w:r>
-      <w:r>
-        <w:t xml:space="preserve"> Al contrario, in caso di errori, saranno ancora gestiti autonomamente dal servizio esterno.</w:t>
-      </w:r>
-    </w:p>
-    <w:p>
-      <w:pPr>
+        <w:t>In</w:t>
+      </w:r>
+      <w:r>
         <w:rPr>
           <w:b/>
           <w:bCs/>
         </w:rPr>
-      </w:pPr>
+        <w:t xml:space="preserve"> </w:t>
+      </w:r>
       <w:r>
         <w:rPr>
           <w:b/>
           <w:bCs/>
         </w:rPr>
-        <w:t>4. Sign-Up tramite servizi esterni</w:t>
-      </w:r>
-    </w:p>
-    <w:p>
-      <w:r>
-        <w:t>Un utente non autenticato</w:t>
-      </w:r>
-      <w:r>
-        <w:t xml:space="preserve"> dalla schermata di login</w:t>
-      </w:r>
-      <w:r>
-        <w:t xml:space="preserve"> può registrarsi </w:t>
-      </w:r>
-      <w:r>
-        <w:t>selezionando un</w:t>
-      </w:r>
-      <w:r>
-        <w:t xml:space="preserve"> provider estern</w:t>
-      </w:r>
-      <w:r>
-        <w:t>o</w:t>
+        <w:t>tramite servizi esterni</w:t>
+      </w:r>
+    </w:p>
+    <w:p>
+      <w:r>
+        <w:t xml:space="preserve">Un utente non autenticato può accedere al sistema utilizzando servizi </w:t>
+      </w:r>
+      <w:r>
+        <w:t>di autenticazione di terze parti</w:t>
       </w:r>
       <w:r>
         <w:t xml:space="preserve"> come Google, Facebook o GitHub.</w:t>
       </w:r>
       <w:r>
+        <w:t xml:space="preserve"> Dalla schermata di login, l’utente cliccherà il bottone relativo al provider </w:t>
+      </w:r>
+      <w:r>
+        <w:t xml:space="preserve">scelto e </w:t>
+      </w:r>
+      <w:r>
+        <w:t>il corrispettivo accesso verrà gestito</w:t>
+      </w:r>
+      <w:r>
+        <w:t xml:space="preserve"> autonomamente</w:t>
+      </w:r>
+      <w:r>
         <w:t xml:space="preserve"> </w:t>
       </w:r>
       <w:r>
-        <w:t>Se non si verificano errori, l’utente viene automaticamente registrato e autenticato nel sistema.</w:t>
+        <w:t xml:space="preserve">ed </w:t>
+      </w:r>
+      <w:r>
+        <w:t>esternamente al sistema.</w:t>
       </w:r>
       <w:r>
         <w:t xml:space="preserve"> </w:t>
       </w:r>
       <w:r>
-        <w:t>Eventuali errori di login saranno gestiti dal provider esterno.</w:t>
-      </w:r>
-    </w:p>
-    <w:p>
-      <w:pPr>
-        <w:pStyle w:val="Titolo4"/>
-      </w:pPr>
-      <w:r>
-        <w:t>Utente</w:t>
+        <w:t>Dopo l’autenticazione, se avvenuta con successo, l’utente accede all’applicazione.</w:t>
+      </w:r>
+      <w:r>
+        <w:t xml:space="preserve"> Al contrario, in caso di errori, saranno ancora gestiti autonomamente dal servizio esterno.</w:t>
       </w:r>
     </w:p>
     <w:p>
@@ -4060,6 +4267,80 @@
           <w:b/>
           <w:bCs/>
         </w:rPr>
+        <w:t xml:space="preserve">4. </w:t>
+      </w:r>
+      <w:proofErr w:type="spellStart"/>
+      <w:r>
+        <w:rPr>
+          <w:b/>
+          <w:bCs/>
+        </w:rPr>
+        <w:t>Sign</w:t>
+      </w:r>
+      <w:proofErr w:type="spellEnd"/>
+      <w:r>
+        <w:rPr>
+          <w:b/>
+          <w:bCs/>
+        </w:rPr>
+        <w:t>-Up tramite servizi esterni</w:t>
+      </w:r>
+    </w:p>
+    <w:p>
+      <w:r>
+        <w:t>Un utente non autenticato</w:t>
+      </w:r>
+      <w:r>
+        <w:t xml:space="preserve"> dalla schermata di login</w:t>
+      </w:r>
+      <w:r>
+        <w:t xml:space="preserve"> può registrarsi </w:t>
+      </w:r>
+      <w:r>
+        <w:t>selezionando un</w:t>
+      </w:r>
+      <w:r>
+        <w:t xml:space="preserve"> provider estern</w:t>
+      </w:r>
+      <w:r>
+        <w:t>o</w:t>
+      </w:r>
+      <w:r>
+        <w:t xml:space="preserve"> come Google, Facebook o GitHub.</w:t>
+      </w:r>
+      <w:r>
+        <w:t xml:space="preserve"> </w:t>
+      </w:r>
+      <w:r>
+        <w:t>Se non si verificano errori, l’utente viene automaticamente registrato e autenticato nel sistema.</w:t>
+      </w:r>
+      <w:r>
+        <w:t xml:space="preserve"> </w:t>
+      </w:r>
+      <w:r>
+        <w:t>Eventuali errori di login saranno gestiti dal provider esterno.</w:t>
+      </w:r>
+    </w:p>
+    <w:p>
+      <w:pPr>
+        <w:pStyle w:val="Titolo4"/>
+      </w:pPr>
+      <w:r>
+        <w:t>Utente</w:t>
+      </w:r>
+    </w:p>
+    <w:p>
+      <w:pPr>
+        <w:rPr>
+          <w:b/>
+          <w:bCs/>
+        </w:rPr>
+      </w:pPr>
+      <w:r>
+        <w:rPr>
+          <w:b/>
+          <w:bCs/>
+        </w:rPr>
         <w:t>1. Ricerca Avanzata di Immobili</w:t>
       </w:r>
     </w:p>
@@ -4161,6 +4442,7 @@
     </w:p>
     <w:p>
       <w:r>
+        <w:lastRenderedPageBreak/>
         <w:t>L’utente può accedere a un registro delle offerte effettuate</w:t>
       </w:r>
       <w:r>
@@ -4496,6 +4778,9 @@
       </w:r>
       <w:r>
         <w:br/>
+      </w:r>
+      <w:r>
+        <w:lastRenderedPageBreak/>
         <w:t>Il sistema registra la controfferta e la invia all’utente, notificandogli l’aggiornamento.</w:t>
       </w:r>
       <w:r>
@@ -4839,6 +5124,7 @@
           <w:b/>
           <w:bCs/>
         </w:rPr>
+        <w:lastRenderedPageBreak/>
         <w:t>3.Modifica passwo</w:t>
       </w:r>
       <w:r>
@@ -4937,6 +5223,9 @@
       </w:pPr>
       <w:bookmarkStart w:id="9" w:name="_Toc194869647"/>
       <w:r>
+        <w:t xml:space="preserve"> </w:t>
+      </w:r>
+      <w:r>
         <w:t>Diagramma dei casi d’uso</w:t>
       </w:r>
       <w:bookmarkEnd w:id="9"/>
@@ -4951,6 +5240,7 @@
         <w:rPr>
           <w:noProof/>
         </w:rPr>
+        <w:lastRenderedPageBreak/>
         <w:drawing>
           <wp:inline distT="0" distB="0" distL="0" distR="0" wp14:anchorId="4F2DA0E4" wp14:editId="0D68A9F9">
             <wp:extent cx="5397500" cy="9072245"/>
@@ -5000,6 +5290,7 @@
       </w:pPr>
       <w:bookmarkStart w:id="10" w:name="_Toc194869648"/>
       <w:r>
+        <w:lastRenderedPageBreak/>
         <w:t xml:space="preserve">Individuazione </w:t>
       </w:r>
       <w:r>
@@ -5046,14 +5337,30 @@
     </w:p>
     <w:p>
       <w:r>
-        <w:t xml:space="preserve">L’approccio adottato si basa sull’identificazione di tre macro-categorie di utenti, rappresentate da altrettante </w:t>
+        <w:t xml:space="preserve">L’approccio adottato si basa sull’identificazione di tre </w:t>
+      </w:r>
+      <w:proofErr w:type="gramStart"/>
+      <w:r>
+        <w:t>macro-categorie</w:t>
+      </w:r>
+      <w:proofErr w:type="gramEnd"/>
+      <w:r>
+        <w:t xml:space="preserve"> di utenti, rappresentate da altrettante </w:t>
       </w:r>
       <w:r>
         <w:rPr>
           <w:highlight w:val="yellow"/>
         </w:rPr>
-        <w:t>user personas</w:t>
-      </w:r>
+        <w:t xml:space="preserve">user </w:t>
+      </w:r>
+      <w:proofErr w:type="spellStart"/>
+      <w:r>
+        <w:rPr>
+          <w:highlight w:val="yellow"/>
+        </w:rPr>
+        <w:t>personas</w:t>
+      </w:r>
+      <w:proofErr w:type="spellEnd"/>
       <w:r>
         <w:t xml:space="preserve"> prototipiche costruite a partire da dati statistici, ricerche di settore (UNGUESS, Tecnoborsa, Tecnocasa, Censis) e osservazioni etnografiche dei comportamenti digitali nei contesti quotidiani.</w:t>
       </w:r>
@@ -5254,6 +5561,7 @@
           <w:b/>
           <w:bCs/>
         </w:rPr>
+        <w:lastRenderedPageBreak/>
         <w:t>Utenti</w:t>
       </w:r>
       <w:r>
@@ -5562,6 +5870,7 @@
     </w:p>
     <w:p>
       <w:r>
+        <w:lastRenderedPageBreak/>
         <w:t>Il suo obiettivo principale è acquisire una panoramica chiara delle opportunità compatibili con il proprio budget e le esigenze familiari (es. vicinanza a scuole, servizi). Più che efficienza digitale, cerca fiducia, trasparenza e semplicità.</w:t>
       </w:r>
     </w:p>
@@ -5803,6 +6112,7 @@
         </w:numPr>
       </w:pPr>
       <w:r>
+        <w:lastRenderedPageBreak/>
         <w:t>Apprezza un’interfaccia priva di distrazioni, con elementi funzionali ben separati e accesso rapido a tutte le sezioni operative.</w:t>
       </w:r>
     </w:p>
@@ -5989,7 +6299,11 @@
         </w:numPr>
       </w:pPr>
       <w:r>
-        <w:t xml:space="preserve">Efficientamento dell’interfaccia: permette ad utenti esperti di ridurre al minimo le distrazioni causate da interazioni superflue con l’interfaccia permettendo di rimanere completamente focalizzati sui propri obbiettivi, tramite la creazione di interfacce specifica </w:t>
+        <w:t xml:space="preserve">Efficientamento dell’interfaccia: permette ad utenti esperti di ridurre al minimo le distrazioni causate da interazioni superflue con l’interfaccia permettendo di rimanere </w:t>
+      </w:r>
+      <w:r>
+        <w:lastRenderedPageBreak/>
+        <w:t xml:space="preserve">completamente focalizzati sui propri obbiettivi, tramite la creazione di interfacce specifica </w:t>
       </w:r>
     </w:p>
     <w:p>
@@ -6001,7 +6315,15 @@
         </w:numPr>
       </w:pPr>
       <w:r>
-        <w:t>Sistemi sociotecnici: coinvolgono numerosi utenti per un lungo periodo di tempo, sistemi di questo tipo necessitano della fiducia, di privacy e di responsabilità. In questo caso, il sistema si occupa di informare, per operazioni principali, quali offerte da avanzare, controproposte, vendite effettuate etc, di informare sempre l’utente mediante appositi feedback. È previsto che questi sistemi siano utilizzati da differenti tipologie di figure, dall’utente novizio, rappresentato da utenti che utilizzano il sistema per le prime volte, all’utente esperto, rappresentato da amministratori e professionisti del dominio del problema che richiedono velocità e performance nello svolgere compiti complessi, grazie a strumenti di visualizzazione avanzata.</w:t>
+        <w:t xml:space="preserve">Sistemi sociotecnici: coinvolgono numerosi utenti per un lungo periodo di tempo, sistemi di questo tipo necessitano della fiducia, di privacy e di responsabilità. In questo caso, il sistema si occupa di informare, per operazioni principali, quali offerte da avanzare, controproposte, vendite effettuate </w:t>
+      </w:r>
+      <w:proofErr w:type="spellStart"/>
+      <w:r>
+        <w:t>etc</w:t>
+      </w:r>
+      <w:proofErr w:type="spellEnd"/>
+      <w:r>
+        <w:t>, di informare sempre l’utente mediante appositi feedback. È previsto che questi sistemi siano utilizzati da differenti tipologie di figure, dall’utente novizio, rappresentato da utenti che utilizzano il sistema per le prime volte, all’utente esperto, rappresentato da amministratori e professionisti del dominio del problema che richiedono velocità e performance nello svolgere compiti complessi, grazie a strumenti di visualizzazione avanzata.</w:t>
       </w:r>
     </w:p>
     <w:p>
@@ -6047,7 +6369,15 @@
         <w:t>Una delle principali sfide sarà quella della traduzione automatica di un unico contenuto in più lingue differenti, non snaturando il significato del testo</w:t>
       </w:r>
       <w:r>
-        <w:t xml:space="preserve"> (Design user interfaces)</w:t>
+        <w:t xml:space="preserve"> (Design user </w:t>
+      </w:r>
+      <w:proofErr w:type="spellStart"/>
+      <w:r>
+        <w:t>interfaces</w:t>
+      </w:r>
+      <w:proofErr w:type="spellEnd"/>
+      <w:r>
+        <w:t>)</w:t>
       </w:r>
     </w:p>
     <w:p>
@@ -6071,7 +6401,15 @@
         </w:numPr>
       </w:pPr>
       <w:r>
-        <w:t>Utilizzo di prototipi ad alta fedeltà, al posto di quelli cartacei, per facilitare la revisione degli esperti e per permettere di fornire un’interfaccia più robusta, allineata con i bisogni degli utenti finali, tramite la testabilità interattiva. I prototipi testati portano anche un altro beneficio, ovvero cambiano poco durante l’implementazione ed evitano cambiamenti costosi dopo il rilascio del prodotto (Design user interfaces).</w:t>
+        <w:t xml:space="preserve">Utilizzo di prototipi ad alta fedeltà, al posto di quelli cartacei, per facilitare la revisione degli esperti e per permettere di fornire un’interfaccia più robusta, allineata con i bisogni degli utenti finali, tramite la testabilità interattiva. I prototipi testati portano anche un altro beneficio, ovvero cambiano poco durante l’implementazione ed evitano cambiamenti costosi dopo il rilascio del prodotto (Design user </w:t>
+      </w:r>
+      <w:proofErr w:type="spellStart"/>
+      <w:r>
+        <w:t>interfaces</w:t>
+      </w:r>
+      <w:proofErr w:type="spellEnd"/>
+      <w:r>
+        <w:t>).</w:t>
       </w:r>
     </w:p>
     <w:p>
@@ -6083,7 +6421,15 @@
         </w:numPr>
       </w:pPr>
       <w:r>
-        <w:t>Una volta che è stato sviluppato un primo prototipo di interfaccia, quest’ultimo sarà nel tempo soggetto, attraverso la valutazione etnografica dell’usabilità mediante interviste e questionari che si concentrano sulla raccolta dati a lungo termine dall’utente inserito nei suoi contesti quotidiani, a diverse modifiche, adattamenti e raffinamenti. (utilizzare questionari google).</w:t>
+        <w:t xml:space="preserve">Una volta che è stato sviluppato un primo prototipo di interfaccia, quest’ultimo sarà nel tempo soggetto, attraverso la valutazione etnografica dell’usabilità mediante interviste e questionari che si concentrano sulla raccolta dati a lungo termine dall’utente inserito nei suoi contesti quotidiani, a diverse modifiche, adattamenti e raffinamenti. (utilizzare questionari </w:t>
+      </w:r>
+      <w:proofErr w:type="spellStart"/>
+      <w:r>
+        <w:t>google</w:t>
+      </w:r>
+      <w:proofErr w:type="spellEnd"/>
+      <w:r>
+        <w:t>).</w:t>
       </w:r>
     </w:p>
     <w:p>
@@ -6117,7 +6463,15 @@
         </w:numPr>
       </w:pPr>
       <w:r>
-        <w:t>Aggirare le diversità fisiche degli utilizzatori: ad esempio mettere dei filtri visivi per permettere la facile accessibilità dei contenuti anche per daltonici etc… Il discorso verte anche sull’inclusione di features per l’accessibilità per utenti disabili.</w:t>
+        <w:t xml:space="preserve">Aggirare le diversità fisiche degli utilizzatori: ad esempio mettere dei filtri visivi per permettere la facile accessibilità dei contenuti anche per daltonici </w:t>
+      </w:r>
+      <w:proofErr w:type="spellStart"/>
+      <w:r>
+        <w:t>etc</w:t>
+      </w:r>
+      <w:proofErr w:type="spellEnd"/>
+      <w:r>
+        <w:t>… Il discorso verte anche sull’inclusione di features per l’accessibilità per utenti disabili.</w:t>
       </w:r>
     </w:p>
     <w:p>
@@ -6129,7 +6483,15 @@
         </w:numPr>
       </w:pPr>
       <w:r>
-        <w:t>Considerato la maggiore espansione del mercato di telefoni cellulari, il prodotto deve essere utilizzabile in ogni tipo di ambiente, rumoroso, con poca luce, etc…</w:t>
+        <w:t xml:space="preserve">Considerato la maggiore espansione del mercato di telefoni cellulari, il prodotto deve essere utilizzabile in ogni tipo di ambiente, rumoroso, con poca luce, </w:t>
+      </w:r>
+      <w:proofErr w:type="spellStart"/>
+      <w:r>
+        <w:t>etc</w:t>
+      </w:r>
+      <w:proofErr w:type="spellEnd"/>
+      <w:r>
+        <w:t>…</w:t>
       </w:r>
     </w:p>
     <w:p>
@@ -6156,6 +6518,7 @@
         </w:numPr>
       </w:pPr>
       <w:r>
+        <w:lastRenderedPageBreak/>
         <w:t>Memoria di lavoro a breve termine (cognitiva):</w:t>
       </w:r>
     </w:p>
@@ -6179,8 +6542,13 @@
           <w:numId w:val="17"/>
         </w:numPr>
       </w:pPr>
-      <w:r>
-        <w:t>Problem solving (cognitiva):</w:t>
+      <w:proofErr w:type="spellStart"/>
+      <w:r>
+        <w:t>Problem</w:t>
+      </w:r>
+      <w:proofErr w:type="spellEnd"/>
+      <w:r>
+        <w:t xml:space="preserve"> solving (cognitiva):</w:t>
       </w:r>
     </w:p>
     <w:p>
@@ -6360,7 +6728,15 @@
         </w:numPr>
       </w:pPr>
       <w:r>
-        <w:t xml:space="preserve">Tipi di personalità: si deducono tramite un test psicologico denominato Big Five test, che permette di stabilire l’apertura dell’utente ad Esperienza/intelletto (chiuso/aperto), </w:t>
+        <w:t xml:space="preserve">Tipi di personalità: si deducono tramite un test psicologico denominato Big </w:t>
+      </w:r>
+      <w:proofErr w:type="spellStart"/>
+      <w:r>
+        <w:t>Five</w:t>
+      </w:r>
+      <w:proofErr w:type="spellEnd"/>
+      <w:r>
+        <w:t xml:space="preserve"> test, che permette di stabilire l’apertura dell’utente ad Esperienza/intelletto (chiuso/aperto), </w:t>
       </w:r>
       <w:r>
         <w:t>Coscienziosità</w:t>
@@ -6372,7 +6748,15 @@
         <w:t>Nevroticismo</w:t>
       </w:r>
       <w:r>
-        <w:t>(nervoso/calmo). Queste distinzioni di personalità vengono tenute in considerazione prevalentemente per capire il target del prodotto software, quindi per capire se il prodotto è destinato ad un ragazzo esperto di informatica oppure verso degli adulti orientati alla famiglia.</w:t>
+        <w:t xml:space="preserve">(nervoso/calmo). Queste distinzioni di personalità vengono tenute in considerazione prevalentemente per capire il target del prodotto </w:t>
+      </w:r>
+      <w:proofErr w:type="gramStart"/>
+      <w:r>
+        <w:t>software, quindi</w:t>
+      </w:r>
+      <w:proofErr w:type="gramEnd"/>
+      <w:r>
+        <w:t xml:space="preserve"> per capire se il prodotto è destinato ad un ragazzo esperto di informatica oppure verso degli adulti orientati alla famiglia.</w:t>
       </w:r>
     </w:p>
     <w:p>
@@ -6396,7 +6780,15 @@
         </w:numPr>
       </w:pPr>
       <w:r>
-        <w:t xml:space="preserve">Interfacce per facilitare anziani: mettere forme grandi, utilizzare un path di navigazione semplice, visualizzazione con contrasto. In aggiunta si dovrebbe </w:t>
+        <w:t xml:space="preserve">Interfacce per facilitare anziani: mettere forme grandi, utilizzare un </w:t>
+      </w:r>
+      <w:proofErr w:type="spellStart"/>
+      <w:r>
+        <w:t>path</w:t>
+      </w:r>
+      <w:proofErr w:type="spellEnd"/>
+      <w:r>
+        <w:t xml:space="preserve"> di navigazione semplice, visualizzazione con contrasto. In aggiunta si dovrebbe </w:t>
       </w:r>
       <w:r>
         <w:t>alleggerire</w:t>
@@ -6415,7 +6807,23 @@
           <w:b/>
           <w:bCs/>
         </w:rPr>
-        <w:t xml:space="preserve"> Corrispettivamente a questo, si presuppone che raramente gli anziani posseggano device nuovi, quindi bisognerebbe considerare anche la diversità dell’hardware e del software presente, eventualmente più vecchio.</w:t>
+        <w:t xml:space="preserve"> Corrispettivamente a questo, si presuppone che raramente gli anziani posseggano </w:t>
+      </w:r>
+      <w:proofErr w:type="gramStart"/>
+      <w:r>
+        <w:rPr>
+          <w:b/>
+          <w:bCs/>
+        </w:rPr>
+        <w:t>device</w:t>
+      </w:r>
+      <w:proofErr w:type="gramEnd"/>
+      <w:r>
+        <w:rPr>
+          <w:b/>
+          <w:bCs/>
+        </w:rPr>
+        <w:t xml:space="preserve"> nuovi, quindi bisognerebbe considerare anche la diversità dell’hardware e del software presente, eventualmente più vecchio.</w:t>
       </w:r>
     </w:p>
     <w:p>
@@ -6442,6 +6850,7 @@
         </w:numPr>
       </w:pPr>
       <w:r>
+        <w:lastRenderedPageBreak/>
         <w:t>Tempo per imparare: quanto tempo è necessario alla comprensione e alla memorizzazione delle principali funzionalità offerte dal sistema?</w:t>
       </w:r>
     </w:p>
@@ -6489,8 +6898,13 @@
           <w:numId w:val="13"/>
         </w:numPr>
       </w:pPr>
-      <w:r>
-        <w:t>Tradeoffs:</w:t>
+      <w:proofErr w:type="spellStart"/>
+      <w:r>
+        <w:t>Tradeoffs</w:t>
+      </w:r>
+      <w:proofErr w:type="spellEnd"/>
+      <w:r>
+        <w:t>:</w:t>
       </w:r>
     </w:p>
     <w:p>
@@ -6520,7 +6934,21 @@
         <w:rPr>
           <w:lang w:val="en-US"/>
         </w:rPr>
-        <w:t>: preferiamo error handling.</w:t>
+        <w:t xml:space="preserve">: </w:t>
+      </w:r>
+      <w:proofErr w:type="spellStart"/>
+      <w:r>
+        <w:rPr>
+          <w:lang w:val="en-US"/>
+        </w:rPr>
+        <w:t>preferiamo</w:t>
+      </w:r>
+      <w:proofErr w:type="spellEnd"/>
+      <w:r>
+        <w:rPr>
+          <w:lang w:val="en-US"/>
+        </w:rPr>
+        <w:t xml:space="preserve"> error handling.</w:t>
       </w:r>
     </w:p>
     <w:p>
@@ -6537,7 +6965,43 @@
           <w:bCs/>
           <w:lang w:val="en-US"/>
         </w:rPr>
-        <w:t>Metodi per valutare l’usabilità:</w:t>
+        <w:t xml:space="preserve">Metodi per </w:t>
+      </w:r>
+      <w:proofErr w:type="spellStart"/>
+      <w:r>
+        <w:rPr>
+          <w:b/>
+          <w:bCs/>
+          <w:lang w:val="en-US"/>
+        </w:rPr>
+        <w:t>valutare</w:t>
+      </w:r>
+      <w:proofErr w:type="spellEnd"/>
+      <w:r>
+        <w:rPr>
+          <w:b/>
+          <w:bCs/>
+          <w:lang w:val="en-US"/>
+        </w:rPr>
+        <w:t xml:space="preserve"> </w:t>
+      </w:r>
+      <w:proofErr w:type="spellStart"/>
+      <w:r>
+        <w:rPr>
+          <w:b/>
+          <w:bCs/>
+          <w:lang w:val="en-US"/>
+        </w:rPr>
+        <w:t>l’usabilità</w:t>
+      </w:r>
+      <w:proofErr w:type="spellEnd"/>
+      <w:r>
+        <w:rPr>
+          <w:b/>
+          <w:bCs/>
+          <w:lang w:val="en-US"/>
+        </w:rPr>
+        <w:t>:</w:t>
       </w:r>
     </w:p>
     <w:p>
@@ -6549,7 +7013,15 @@
         </w:numPr>
       </w:pPr>
       <w:r>
-        <w:t>Analisi dei log dell’utente, questionary, focus group ed interviste.</w:t>
+        <w:t xml:space="preserve">Analisi dei log dell’utente, </w:t>
+      </w:r>
+      <w:proofErr w:type="spellStart"/>
+      <w:r>
+        <w:t>questionary</w:t>
+      </w:r>
+      <w:proofErr w:type="spellEnd"/>
+      <w:r>
+        <w:t>, focus group ed interviste.</w:t>
       </w:r>
     </w:p>
     <w:p/>
@@ -6572,6 +7044,7 @@
         <w:pStyle w:val="Titolo2"/>
       </w:pPr>
       <w:r>
+        <w:lastRenderedPageBreak/>
         <w:t>Descrizione dei requisiti non funzionali e di dominio</w:t>
       </w:r>
       <w:bookmarkEnd w:id="15"/>
@@ -6862,12 +7335,14 @@
       <w:r>
         <w:t xml:space="preserve">. Le credenziali degli utenti devono essere salvate con un algoritmo di </w:t>
       </w:r>
+      <w:proofErr w:type="spellStart"/>
       <w:r>
         <w:rPr>
           <w:highlight w:val="yellow"/>
         </w:rPr>
         <w:t>hashing</w:t>
       </w:r>
+      <w:proofErr w:type="spellEnd"/>
       <w:r>
         <w:t xml:space="preserve"> sicuro.</w:t>
       </w:r>
@@ -6887,7 +7362,15 @@
         <w:t>protocollo</w:t>
       </w:r>
       <w:r>
-        <w:t xml:space="preserve"> OAuth 2.0.</w:t>
+        <w:t xml:space="preserve"> </w:t>
+      </w:r>
+      <w:proofErr w:type="spellStart"/>
+      <w:r>
+        <w:t>OAuth</w:t>
+      </w:r>
+      <w:proofErr w:type="spellEnd"/>
+      <w:r>
+        <w:t xml:space="preserve"> 2.0.</w:t>
       </w:r>
       <w:r>
         <w:br/>
@@ -6921,6 +7404,7 @@
         <w:pStyle w:val="Titolo4"/>
       </w:pPr>
       <w:r>
+        <w:lastRenderedPageBreak/>
         <w:t>Compatibilità e scalabilità</w:t>
       </w:r>
     </w:p>
@@ -6981,8 +7465,16 @@
         <w:rPr>
           <w:highlight w:val="yellow"/>
         </w:rPr>
-        <w:t>codice backend</w:t>
-      </w:r>
+        <w:t xml:space="preserve">codice </w:t>
+      </w:r>
+      <w:proofErr w:type="spellStart"/>
+      <w:r>
+        <w:rPr>
+          <w:highlight w:val="yellow"/>
+        </w:rPr>
+        <w:t>backend</w:t>
+      </w:r>
+      <w:proofErr w:type="spellEnd"/>
       <w:r>
         <w:t xml:space="preserve"> esistente (</w:t>
       </w:r>
@@ -7227,6 +7719,7 @@
     </w:p>
     <w:p>
       <w:r>
+        <w:lastRenderedPageBreak/>
         <w:t>In questa sezione, esploreremo le tabelle di Cockburn in dettaglio, presentando quattro casi d'uso significativi (visualizzazione dello storico per l’utente, creazione di un annuncio per immobile, ricerca personalizzata e richiesta di una visita) e descrivendo come ciascuno contribuisce al funzionamento complessivo del sistema.</w:t>
       </w:r>
     </w:p>
@@ -7251,6 +7744,7 @@
         <w:rPr>
           <w:rStyle w:val="Titolo3Carattere"/>
         </w:rPr>
+        <w:lastRenderedPageBreak/>
         <w:t>Ricerca personalizzata</w:t>
       </w:r>
       <w:r>
@@ -7425,7 +7919,15 @@
               <w:spacing w:after="0" w:line="240" w:lineRule="auto"/>
             </w:pPr>
             <w:r>
-              <w:t xml:space="preserve">Goal in Context </w:t>
+              <w:t xml:space="preserve">Goal in </w:t>
+            </w:r>
+            <w:proofErr w:type="spellStart"/>
+            <w:r>
+              <w:t>Context</w:t>
+            </w:r>
+            <w:proofErr w:type="spellEnd"/>
+            <w:r>
+              <w:t xml:space="preserve"> </w:t>
             </w:r>
           </w:p>
         </w:tc>
@@ -7490,8 +7992,13 @@
             <w:pPr>
               <w:spacing w:after="0" w:line="240" w:lineRule="auto"/>
             </w:pPr>
-            <w:r>
-              <w:t xml:space="preserve">Preconditions </w:t>
+            <w:proofErr w:type="spellStart"/>
+            <w:r>
+              <w:t>Preconditions</w:t>
+            </w:r>
+            <w:proofErr w:type="spellEnd"/>
+            <w:r>
+              <w:t xml:space="preserve"> </w:t>
             </w:r>
           </w:p>
         </w:tc>
@@ -7551,7 +8058,15 @@
               <w:spacing w:after="0" w:line="240" w:lineRule="auto"/>
             </w:pPr>
             <w:r>
-              <w:t xml:space="preserve">Success End Condition </w:t>
+              <w:t xml:space="preserve">Success End </w:t>
+            </w:r>
+            <w:proofErr w:type="spellStart"/>
+            <w:r>
+              <w:t>Condition</w:t>
+            </w:r>
+            <w:proofErr w:type="spellEnd"/>
+            <w:r>
+              <w:t xml:space="preserve"> </w:t>
             </w:r>
           </w:p>
         </w:tc>
@@ -7795,7 +8310,15 @@
               <w:spacing w:after="0" w:line="240" w:lineRule="auto"/>
             </w:pPr>
             <w:r>
-              <w:t>Clicca sulla barra di ricerca in Mock-up-Home.</w:t>
+              <w:t xml:space="preserve">Clicca sulla barra di ricerca in </w:t>
+            </w:r>
+            <w:proofErr w:type="spellStart"/>
+            <w:r>
+              <w:t>Mock</w:t>
+            </w:r>
+            <w:proofErr w:type="spellEnd"/>
+            <w:r>
+              <w:t>-up-Home.</w:t>
             </w:r>
           </w:p>
         </w:tc>
@@ -7923,13 +8446,26 @@
               <w:spacing w:after="0" w:line="240" w:lineRule="auto"/>
             </w:pPr>
             <w:r>
-              <w:t>Mostra Mock-up</w:t>
+              <w:t xml:space="preserve">Mostra </w:t>
+            </w:r>
+            <w:proofErr w:type="spellStart"/>
+            <w:r>
+              <w:t>Mock</w:t>
+            </w:r>
+            <w:proofErr w:type="spellEnd"/>
+            <w:r>
+              <w:t>-up</w:t>
             </w:r>
             <w:r>
               <w:t>-</w:t>
             </w:r>
-            <w:r>
-              <w:t>search, che espande la barra di ricerca.</w:t>
+            <w:proofErr w:type="spellStart"/>
+            <w:r>
+              <w:t>search</w:t>
+            </w:r>
+            <w:proofErr w:type="spellEnd"/>
+            <w:r>
+              <w:t>, che espande la barra di ricerca.</w:t>
             </w:r>
           </w:p>
         </w:tc>
@@ -8022,7 +8558,15 @@
               <w:t>,</w:t>
             </w:r>
             <w:r>
-              <w:t xml:space="preserve"> il tipo di annuncio, ed eventualmente altri parametri di ricerca e clicca “search”</w:t>
+              <w:t xml:space="preserve"> il tipo di annuncio, ed eventualmente altri parametri di ricerca e clicca “</w:t>
+            </w:r>
+            <w:proofErr w:type="spellStart"/>
+            <w:r>
+              <w:t>search</w:t>
+            </w:r>
+            <w:proofErr w:type="spellEnd"/>
+            <w:r>
+              <w:t>”</w:t>
             </w:r>
             <w:r>
               <w:t>.</w:t>
@@ -8156,17 +8700,27 @@
               <w:t>Mostra</w:t>
             </w:r>
             <w:r>
-              <w:t xml:space="preserve"> Mock-up</w:t>
+              <w:t xml:space="preserve"> </w:t>
+            </w:r>
+            <w:proofErr w:type="spellStart"/>
+            <w:r>
+              <w:t>Mock</w:t>
+            </w:r>
+            <w:proofErr w:type="spellEnd"/>
+            <w:r>
+              <w:t>-up</w:t>
             </w:r>
             <w:r>
               <w:t>-</w:t>
             </w:r>
+            <w:proofErr w:type="spellStart"/>
             <w:r>
               <w:t>search</w:t>
             </w:r>
             <w:r>
               <w:t>Page</w:t>
             </w:r>
+            <w:proofErr w:type="spellEnd"/>
             <w:r>
               <w:t xml:space="preserve"> con un elenco di </w:t>
             </w:r>
@@ -8388,7 +8942,15 @@
               <w:spacing w:after="0" w:line="240" w:lineRule="auto"/>
             </w:pPr>
             <w:r>
-              <w:t xml:space="preserve">Mostra Mock-up </w:t>
+              <w:t xml:space="preserve">Mostra </w:t>
+            </w:r>
+            <w:proofErr w:type="spellStart"/>
+            <w:r>
+              <w:t>Mock</w:t>
+            </w:r>
+            <w:proofErr w:type="spellEnd"/>
+            <w:r>
+              <w:t xml:space="preserve">-up </w:t>
             </w:r>
             <w:r>
               <w:t>relativo all’immobile selezionato</w:t>
@@ -8660,17 +9222,27 @@
               <w:t>Mostra</w:t>
             </w:r>
             <w:r>
-              <w:t xml:space="preserve"> la pagina Mock-up</w:t>
+              <w:t xml:space="preserve"> la pagina </w:t>
+            </w:r>
+            <w:proofErr w:type="spellStart"/>
+            <w:r>
+              <w:t>Mock</w:t>
+            </w:r>
+            <w:proofErr w:type="spellEnd"/>
+            <w:r>
+              <w:t>-up</w:t>
             </w:r>
             <w:r>
               <w:t>-</w:t>
             </w:r>
+            <w:proofErr w:type="spellStart"/>
             <w:r>
               <w:t>search</w:t>
             </w:r>
             <w:r>
               <w:t>Fail</w:t>
             </w:r>
+            <w:proofErr w:type="spellEnd"/>
             <w:r>
               <w:t xml:space="preserve"> con un messaggio che comunica l’assenza di </w:t>
             </w:r>
@@ -9039,7 +9611,39 @@
                 <w:i/>
                 <w:iCs/>
               </w:rPr>
-              <w:t>Riprende da passo 4 di main scenario.</w:t>
+              <w:t xml:space="preserve">Riprende da passo </w:t>
+            </w:r>
+            <w:proofErr w:type="gramStart"/>
+            <w:r>
+              <w:rPr>
+                <w:i/>
+                <w:iCs/>
+              </w:rPr>
+              <w:t>4</w:t>
+            </w:r>
+            <w:proofErr w:type="gramEnd"/>
+            <w:r>
+              <w:rPr>
+                <w:i/>
+                <w:iCs/>
+              </w:rPr>
+              <w:t xml:space="preserve"> di </w:t>
+            </w:r>
+            <w:proofErr w:type="spellStart"/>
+            <w:r>
+              <w:rPr>
+                <w:i/>
+                <w:iCs/>
+              </w:rPr>
+              <w:t>main</w:t>
+            </w:r>
+            <w:proofErr w:type="spellEnd"/>
+            <w:r>
+              <w:rPr>
+                <w:i/>
+                <w:iCs/>
+              </w:rPr>
+              <w:t xml:space="preserve"> scenario.</w:t>
             </w:r>
           </w:p>
         </w:tc>
@@ -9546,6 +10150,7 @@
         <w:pStyle w:val="Titolo3"/>
       </w:pPr>
       <w:r>
+        <w:lastRenderedPageBreak/>
         <w:t xml:space="preserve">Prenotazione </w:t>
       </w:r>
       <w:r>
@@ -9699,7 +10304,15 @@
               <w:spacing w:after="0" w:line="240" w:lineRule="auto"/>
             </w:pPr>
             <w:r>
-              <w:t xml:space="preserve">Goal in Context </w:t>
+              <w:t xml:space="preserve">Goal in </w:t>
+            </w:r>
+            <w:proofErr w:type="spellStart"/>
+            <w:r>
+              <w:t>Context</w:t>
+            </w:r>
+            <w:proofErr w:type="spellEnd"/>
+            <w:r>
+              <w:t xml:space="preserve"> </w:t>
             </w:r>
           </w:p>
         </w:tc>
@@ -9770,8 +10383,13 @@
             <w:pPr>
               <w:spacing w:after="0" w:line="240" w:lineRule="auto"/>
             </w:pPr>
-            <w:r>
-              <w:t xml:space="preserve">Preconditions </w:t>
+            <w:proofErr w:type="spellStart"/>
+            <w:r>
+              <w:t>Preconditions</w:t>
+            </w:r>
+            <w:proofErr w:type="spellEnd"/>
+            <w:r>
+              <w:t xml:space="preserve"> </w:t>
             </w:r>
           </w:p>
         </w:tc>
@@ -9831,7 +10449,15 @@
               <w:spacing w:after="0" w:line="240" w:lineRule="auto"/>
             </w:pPr>
             <w:r>
-              <w:t xml:space="preserve">Success End Condition </w:t>
+              <w:t xml:space="preserve">Success End </w:t>
+            </w:r>
+            <w:proofErr w:type="spellStart"/>
+            <w:r>
+              <w:t>Condition</w:t>
+            </w:r>
+            <w:proofErr w:type="spellEnd"/>
+            <w:r>
+              <w:t xml:space="preserve"> </w:t>
             </w:r>
           </w:p>
         </w:tc>
@@ -10078,14 +10704,40 @@
               <w:t xml:space="preserve">Clicca </w:t>
             </w:r>
             <w:r>
-              <w:t>sul bottone “Request a visit”</w:t>
-            </w:r>
-            <w:r>
-              <w:t xml:space="preserve"> in Mock-up-</w:t>
-            </w:r>
+              <w:t>sul bottone “</w:t>
+            </w:r>
+            <w:proofErr w:type="spellStart"/>
+            <w:r>
+              <w:t>Request</w:t>
+            </w:r>
+            <w:proofErr w:type="spellEnd"/>
+            <w:r>
+              <w:t xml:space="preserve"> a </w:t>
+            </w:r>
+            <w:proofErr w:type="spellStart"/>
+            <w:r>
+              <w:t>visit</w:t>
+            </w:r>
+            <w:proofErr w:type="spellEnd"/>
+            <w:r>
+              <w:t>”</w:t>
+            </w:r>
+            <w:r>
+              <w:t xml:space="preserve"> in </w:t>
+            </w:r>
+            <w:proofErr w:type="spellStart"/>
+            <w:r>
+              <w:t>Mock</w:t>
+            </w:r>
+            <w:proofErr w:type="spellEnd"/>
+            <w:r>
+              <w:t>-up-</w:t>
+            </w:r>
+            <w:proofErr w:type="spellStart"/>
             <w:r>
               <w:t>HousePage</w:t>
             </w:r>
+            <w:proofErr w:type="spellEnd"/>
             <w:r>
               <w:t>.</w:t>
             </w:r>
@@ -10215,22 +10867,51 @@
               <w:spacing w:after="0" w:line="240" w:lineRule="auto"/>
             </w:pPr>
             <w:r>
-              <w:t>Mostra Mock-up</w:t>
-            </w:r>
-            <w:r>
-              <w:t>-HouseVisit</w:t>
+              <w:t xml:space="preserve">Mostra </w:t>
+            </w:r>
+            <w:proofErr w:type="spellStart"/>
+            <w:r>
+              <w:t>Mock</w:t>
+            </w:r>
+            <w:proofErr w:type="spellEnd"/>
+            <w:r>
+              <w:t>-up</w:t>
+            </w:r>
+            <w:r>
+              <w:t>-</w:t>
+            </w:r>
+            <w:proofErr w:type="spellStart"/>
+            <w:r>
+              <w:t>HouseVisit</w:t>
             </w:r>
             <w:r>
               <w:t>Deactivated</w:t>
             </w:r>
+            <w:proofErr w:type="spellEnd"/>
             <w:r>
               <w:t xml:space="preserve">, che </w:t>
             </w:r>
             <w:r>
-              <w:t>mostra il form per la prenotazione</w:t>
-            </w:r>
-            <w:r>
-              <w:t xml:space="preserve"> con il bottone “Confirm” non attivato</w:t>
+              <w:t xml:space="preserve">mostra il </w:t>
+            </w:r>
+            <w:proofErr w:type="spellStart"/>
+            <w:r>
+              <w:t>form</w:t>
+            </w:r>
+            <w:proofErr w:type="spellEnd"/>
+            <w:r>
+              <w:t xml:space="preserve"> per la prenotazione</w:t>
+            </w:r>
+            <w:r>
+              <w:t xml:space="preserve"> con il bottone “</w:t>
+            </w:r>
+            <w:proofErr w:type="spellStart"/>
+            <w:r>
+              <w:t>Confirm</w:t>
+            </w:r>
+            <w:proofErr w:type="spellEnd"/>
+            <w:r>
+              <w:t>” non attivato</w:t>
             </w:r>
             <w:r>
               <w:t>.</w:t>
@@ -10451,16 +11132,57 @@
               <w:spacing w:after="0" w:line="240" w:lineRule="auto"/>
             </w:pPr>
             <w:r>
-              <w:t>Mostra Mock-up</w:t>
-            </w:r>
-            <w:r>
-              <w:t>-HouseVisitActivated</w:t>
-            </w:r>
+              <w:t xml:space="preserve">Mostra </w:t>
+            </w:r>
+            <w:proofErr w:type="spellStart"/>
+            <w:r>
+              <w:t>Mock</w:t>
+            </w:r>
+            <w:proofErr w:type="spellEnd"/>
+            <w:r>
+              <w:t>-up</w:t>
+            </w:r>
+            <w:r>
+              <w:t>-</w:t>
+            </w:r>
+            <w:proofErr w:type="spellStart"/>
+            <w:r>
+              <w:t>HouseVisit</w:t>
+            </w:r>
+            <w:r>
+              <w:t>A</w:t>
+            </w:r>
+            <w:r>
+              <w:t>cti</w:t>
+            </w:r>
+            <w:r>
+              <w:t>v</w:t>
+            </w:r>
+            <w:r>
+              <w:t>ated</w:t>
+            </w:r>
+            <w:proofErr w:type="spellEnd"/>
             <w:r>
               <w:t xml:space="preserve">, che </w:t>
             </w:r>
             <w:r>
-              <w:t>mostra il form per la prenotazione con il bottone “Confirm” attivato</w:t>
+              <w:t xml:space="preserve">mostra il </w:t>
+            </w:r>
+            <w:proofErr w:type="spellStart"/>
+            <w:r>
+              <w:t>form</w:t>
+            </w:r>
+            <w:proofErr w:type="spellEnd"/>
+            <w:r>
+              <w:t xml:space="preserve"> per la prenotazione con il bottone “</w:t>
+            </w:r>
+            <w:proofErr w:type="spellStart"/>
+            <w:r>
+              <w:t>Confirm</w:t>
+            </w:r>
+            <w:proofErr w:type="spellEnd"/>
+            <w:r>
+              <w:t>” attivato</w:t>
             </w:r>
             <w:r>
               <w:t>.</w:t>
@@ -10544,7 +11266,18 @@
               <w:spacing w:after="0" w:line="240" w:lineRule="auto"/>
             </w:pPr>
             <w:r>
-              <w:t>Clicca “Confirm”</w:t>
+              <w:t>C</w:t>
+            </w:r>
+            <w:r>
+              <w:t>licca “</w:t>
+            </w:r>
+            <w:proofErr w:type="spellStart"/>
+            <w:r>
+              <w:t>Confirm</w:t>
+            </w:r>
+            <w:proofErr w:type="spellEnd"/>
+            <w:r>
+              <w:t>”</w:t>
             </w:r>
             <w:r>
               <w:t>.</w:t>
@@ -10673,15 +11406,30 @@
             <w:pPr>
               <w:spacing w:after="0" w:line="240" w:lineRule="auto"/>
             </w:pPr>
+            <w:proofErr w:type="gramStart"/>
             <w:r>
               <w:t xml:space="preserve">Mostra </w:t>
             </w:r>
             <w:r>
-              <w:t xml:space="preserve"> Mock-up</w:t>
-            </w:r>
-            <w:r>
-              <w:t>-HouseVisitSuccess</w:t>
-            </w:r>
+              <w:t xml:space="preserve"> </w:t>
+            </w:r>
+            <w:proofErr w:type="spellStart"/>
+            <w:r>
+              <w:t>Mock</w:t>
+            </w:r>
+            <w:proofErr w:type="spellEnd"/>
+            <w:proofErr w:type="gramEnd"/>
+            <w:r>
+              <w:t>-up</w:t>
+            </w:r>
+            <w:r>
+              <w:t>-</w:t>
+            </w:r>
+            <w:proofErr w:type="spellStart"/>
+            <w:r>
+              <w:t>HouseVisitSuccess</w:t>
+            </w:r>
+            <w:proofErr w:type="spellEnd"/>
             <w:r>
               <w:t xml:space="preserve"> con un</w:t>
             </w:r>
@@ -10956,15 +11704,30 @@
                 <w:iCs/>
               </w:rPr>
             </w:pPr>
+            <w:proofErr w:type="gramStart"/>
             <w:r>
               <w:t xml:space="preserve">Mostra </w:t>
             </w:r>
             <w:r>
-              <w:t xml:space="preserve"> Mock-up</w:t>
-            </w:r>
-            <w:r>
-              <w:t>-HouseVisitFail</w:t>
-            </w:r>
+              <w:t xml:space="preserve"> </w:t>
+            </w:r>
+            <w:proofErr w:type="spellStart"/>
+            <w:r>
+              <w:t>Mock</w:t>
+            </w:r>
+            <w:proofErr w:type="spellEnd"/>
+            <w:proofErr w:type="gramEnd"/>
+            <w:r>
+              <w:t>-up</w:t>
+            </w:r>
+            <w:r>
+              <w:t>-</w:t>
+            </w:r>
+            <w:proofErr w:type="spellStart"/>
+            <w:r>
+              <w:t>HouseVisitFail</w:t>
+            </w:r>
+            <w:proofErr w:type="spellEnd"/>
             <w:r>
               <w:t xml:space="preserve"> con un messaggio che comunica l’assenza </w:t>
             </w:r>
@@ -11183,7 +11946,15 @@
               <w:t xml:space="preserve">Inserisce </w:t>
             </w:r>
             <w:r>
-              <w:t>i dati mancanti e clicca “Confirm”</w:t>
+              <w:t>i dati mancanti e clicca “</w:t>
+            </w:r>
+            <w:proofErr w:type="spellStart"/>
+            <w:r>
+              <w:t>Confirm</w:t>
+            </w:r>
+            <w:proofErr w:type="spellEnd"/>
+            <w:r>
+              <w:t>”</w:t>
             </w:r>
             <w:r>
               <w:t>.</w:t>
@@ -11333,7 +12104,39 @@
                 <w:i/>
                 <w:iCs/>
               </w:rPr>
-              <w:t>Riprende da passo 4 di main scenario.</w:t>
+              <w:t xml:space="preserve">Riprende da passo </w:t>
+            </w:r>
+            <w:proofErr w:type="gramStart"/>
+            <w:r>
+              <w:rPr>
+                <w:i/>
+                <w:iCs/>
+              </w:rPr>
+              <w:t>4</w:t>
+            </w:r>
+            <w:proofErr w:type="gramEnd"/>
+            <w:r>
+              <w:rPr>
+                <w:i/>
+                <w:iCs/>
+              </w:rPr>
+              <w:t xml:space="preserve"> di </w:t>
+            </w:r>
+            <w:proofErr w:type="spellStart"/>
+            <w:r>
+              <w:rPr>
+                <w:i/>
+                <w:iCs/>
+              </w:rPr>
+              <w:t>main</w:t>
+            </w:r>
+            <w:proofErr w:type="spellEnd"/>
+            <w:r>
+              <w:rPr>
+                <w:i/>
+                <w:iCs/>
+              </w:rPr>
+              <w:t xml:space="preserve"> scenario.</w:t>
             </w:r>
           </w:p>
         </w:tc>
@@ -11367,7 +12170,15 @@
               <w:t xml:space="preserve">” </w:t>
             </w:r>
             <w:r>
-              <w:t>sul form per la richiesta della visita</w:t>
+              <w:t xml:space="preserve">sul </w:t>
+            </w:r>
+            <w:proofErr w:type="spellStart"/>
+            <w:r>
+              <w:t>form</w:t>
+            </w:r>
+            <w:proofErr w:type="spellEnd"/>
+            <w:r>
+              <w:t xml:space="preserve"> per la richiesta della visita</w:t>
             </w:r>
           </w:p>
         </w:tc>
@@ -11408,7 +12219,23 @@
                 <w:i/>
                 <w:iCs/>
               </w:rPr>
-              <w:t xml:space="preserve"> 2 e 4 compresi del main sc</w:t>
+              <w:t xml:space="preserve"> 2 e 4 compresi del </w:t>
+            </w:r>
+            <w:proofErr w:type="spellStart"/>
+            <w:r>
+              <w:rPr>
+                <w:i/>
+                <w:iCs/>
+              </w:rPr>
+              <w:t>main</w:t>
+            </w:r>
+            <w:proofErr w:type="spellEnd"/>
+            <w:r>
+              <w:rPr>
+                <w:i/>
+                <w:iCs/>
+              </w:rPr>
+              <w:t xml:space="preserve"> sc</w:t>
             </w:r>
             <w:r>
               <w:rPr>
@@ -11592,6 +12419,7 @@
                 <w:iCs/>
               </w:rPr>
             </w:pPr>
+            <w:proofErr w:type="gramStart"/>
             <w:r>
               <w:rPr>
                 <w:i/>
@@ -11600,10 +12428,24 @@
               <w:t xml:space="preserve">Mostra </w:t>
             </w:r>
             <w:r>
-              <w:t xml:space="preserve"> Mock-up-</w:t>
-            </w:r>
-            <w:r>
-              <w:t>HousePage.</w:t>
+              <w:t xml:space="preserve"> </w:t>
+            </w:r>
+            <w:proofErr w:type="spellStart"/>
+            <w:r>
+              <w:t>Mock</w:t>
+            </w:r>
+            <w:proofErr w:type="spellEnd"/>
+            <w:proofErr w:type="gramEnd"/>
+            <w:r>
+              <w:t>-up-</w:t>
+            </w:r>
+            <w:proofErr w:type="spellStart"/>
+            <w:r>
+              <w:t>HousePage</w:t>
+            </w:r>
+            <w:proofErr w:type="spellEnd"/>
+            <w:r>
+              <w:t>.</w:t>
             </w:r>
           </w:p>
         </w:tc>
@@ -11984,7 +12826,21 @@
               <w:rPr>
                 <w:rFonts w:ascii="Aptos" w:eastAsia="Aptos" w:hAnsi="Aptos" w:cs="Aptos"/>
               </w:rPr>
-              <w:t xml:space="preserve">Goal in Context </w:t>
+              <w:t xml:space="preserve">Goal in </w:t>
+            </w:r>
+            <w:proofErr w:type="spellStart"/>
+            <w:r>
+              <w:rPr>
+                <w:rFonts w:ascii="Aptos" w:eastAsia="Aptos" w:hAnsi="Aptos" w:cs="Aptos"/>
+              </w:rPr>
+              <w:t>Context</w:t>
+            </w:r>
+            <w:proofErr w:type="spellEnd"/>
+            <w:r>
+              <w:rPr>
+                <w:rFonts w:ascii="Aptos" w:eastAsia="Aptos" w:hAnsi="Aptos" w:cs="Aptos"/>
+              </w:rPr>
+              <w:t xml:space="preserve"> </w:t>
             </w:r>
           </w:p>
         </w:tc>
@@ -12048,11 +12904,19 @@
                 <w:rFonts w:ascii="Aptos" w:eastAsia="Aptos" w:hAnsi="Aptos" w:cs="Aptos"/>
               </w:rPr>
             </w:pPr>
+            <w:proofErr w:type="spellStart"/>
             <w:r>
               <w:rPr>
                 <w:rFonts w:ascii="Aptos" w:eastAsia="Aptos" w:hAnsi="Aptos" w:cs="Aptos"/>
               </w:rPr>
-              <w:t xml:space="preserve">Preconditions </w:t>
+              <w:t>Preconditions</w:t>
+            </w:r>
+            <w:proofErr w:type="spellEnd"/>
+            <w:r>
+              <w:rPr>
+                <w:rFonts w:ascii="Aptos" w:eastAsia="Aptos" w:hAnsi="Aptos" w:cs="Aptos"/>
+              </w:rPr>
+              <w:t xml:space="preserve"> </w:t>
             </w:r>
           </w:p>
         </w:tc>
@@ -12120,7 +12984,21 @@
               <w:rPr>
                 <w:rFonts w:ascii="Aptos" w:eastAsia="Aptos" w:hAnsi="Aptos" w:cs="Aptos"/>
               </w:rPr>
-              <w:t xml:space="preserve">Success End Condition </w:t>
+              <w:t xml:space="preserve">Success End </w:t>
+            </w:r>
+            <w:proofErr w:type="spellStart"/>
+            <w:r>
+              <w:rPr>
+                <w:rFonts w:ascii="Aptos" w:eastAsia="Aptos" w:hAnsi="Aptos" w:cs="Aptos"/>
+              </w:rPr>
+              <w:t>Condition</w:t>
+            </w:r>
+            <w:proofErr w:type="spellEnd"/>
+            <w:r>
+              <w:rPr>
+                <w:rFonts w:ascii="Aptos" w:eastAsia="Aptos" w:hAnsi="Aptos" w:cs="Aptos"/>
+              </w:rPr>
+              <w:t xml:space="preserve"> </w:t>
             </w:r>
           </w:p>
         </w:tc>
@@ -12378,7 +13256,23 @@
                 <w:rFonts w:ascii="Aptos" w:eastAsia="Aptos" w:hAnsi="Aptos" w:cs="Aptos"/>
                 <w:lang w:val="en-US"/>
               </w:rPr>
-              <w:t>Clicca sul bottone “History” in Mock-up-Home.</w:t>
+              <w:t xml:space="preserve">Clicca sul bottone “History” in </w:t>
+            </w:r>
+            <w:proofErr w:type="spellStart"/>
+            <w:r>
+              <w:rPr>
+                <w:rFonts w:ascii="Aptos" w:eastAsia="Aptos" w:hAnsi="Aptos" w:cs="Aptos"/>
+                <w:lang w:val="en-US"/>
+              </w:rPr>
+              <w:t>Mock</w:t>
+            </w:r>
+            <w:proofErr w:type="spellEnd"/>
+            <w:r>
+              <w:rPr>
+                <w:rFonts w:ascii="Aptos" w:eastAsia="Aptos" w:hAnsi="Aptos" w:cs="Aptos"/>
+                <w:lang w:val="en-US"/>
+              </w:rPr>
+              <w:t>-up-Home.</w:t>
             </w:r>
           </w:p>
         </w:tc>
@@ -12516,7 +13410,35 @@
               <w:rPr>
                 <w:rFonts w:ascii="Aptos" w:eastAsia="Aptos" w:hAnsi="Aptos" w:cs="Aptos"/>
               </w:rPr>
-              <w:t>Mostra Mock-up-HistoryPage, che mostra la pagina di visualizzazione dello storico.</w:t>
+              <w:t xml:space="preserve">Mostra </w:t>
+            </w:r>
+            <w:proofErr w:type="spellStart"/>
+            <w:r>
+              <w:rPr>
+                <w:rFonts w:ascii="Aptos" w:eastAsia="Aptos" w:hAnsi="Aptos" w:cs="Aptos"/>
+              </w:rPr>
+              <w:t>Mock</w:t>
+            </w:r>
+            <w:proofErr w:type="spellEnd"/>
+            <w:r>
+              <w:rPr>
+                <w:rFonts w:ascii="Aptos" w:eastAsia="Aptos" w:hAnsi="Aptos" w:cs="Aptos"/>
+              </w:rPr>
+              <w:t>-up-</w:t>
+            </w:r>
+            <w:proofErr w:type="spellStart"/>
+            <w:r>
+              <w:rPr>
+                <w:rFonts w:ascii="Aptos" w:eastAsia="Aptos" w:hAnsi="Aptos" w:cs="Aptos"/>
+              </w:rPr>
+              <w:t>HistoryPage</w:t>
+            </w:r>
+            <w:proofErr w:type="spellEnd"/>
+            <w:r>
+              <w:rPr>
+                <w:rFonts w:ascii="Aptos" w:eastAsia="Aptos" w:hAnsi="Aptos" w:cs="Aptos"/>
+              </w:rPr>
+              <w:t>, che mostra la pagina di visualizzazione dello storico.</w:t>
             </w:r>
           </w:p>
         </w:tc>
@@ -12728,7 +13650,35 @@
               <w:rPr>
                 <w:rFonts w:ascii="Aptos" w:eastAsia="Aptos" w:hAnsi="Aptos" w:cs="Aptos"/>
               </w:rPr>
-              <w:t>Mostra Mock-up-housePage.</w:t>
+              <w:t xml:space="preserve">Mostra </w:t>
+            </w:r>
+            <w:proofErr w:type="spellStart"/>
+            <w:r>
+              <w:rPr>
+                <w:rFonts w:ascii="Aptos" w:eastAsia="Aptos" w:hAnsi="Aptos" w:cs="Aptos"/>
+              </w:rPr>
+              <w:t>Mock</w:t>
+            </w:r>
+            <w:proofErr w:type="spellEnd"/>
+            <w:r>
+              <w:rPr>
+                <w:rFonts w:ascii="Aptos" w:eastAsia="Aptos" w:hAnsi="Aptos" w:cs="Aptos"/>
+              </w:rPr>
+              <w:t>-up-</w:t>
+            </w:r>
+            <w:proofErr w:type="spellStart"/>
+            <w:r>
+              <w:rPr>
+                <w:rFonts w:ascii="Aptos" w:eastAsia="Aptos" w:hAnsi="Aptos" w:cs="Aptos"/>
+              </w:rPr>
+              <w:t>housePage</w:t>
+            </w:r>
+            <w:proofErr w:type="spellEnd"/>
+            <w:r>
+              <w:rPr>
+                <w:rFonts w:ascii="Aptos" w:eastAsia="Aptos" w:hAnsi="Aptos" w:cs="Aptos"/>
+              </w:rPr>
+              <w:t>.</w:t>
             </w:r>
           </w:p>
         </w:tc>
@@ -12809,7 +13759,21 @@
               <w:rPr>
                 <w:rFonts w:ascii="Aptos" w:eastAsia="Aptos" w:hAnsi="Aptos" w:cs="Aptos"/>
               </w:rPr>
-              <w:t>Clicca sul bottone “Offers history”.</w:t>
+              <w:t>Clicca sul bottone “</w:t>
+            </w:r>
+            <w:proofErr w:type="spellStart"/>
+            <w:r>
+              <w:rPr>
+                <w:rFonts w:ascii="Aptos" w:eastAsia="Aptos" w:hAnsi="Aptos" w:cs="Aptos"/>
+              </w:rPr>
+              <w:t>Offers</w:t>
+            </w:r>
+            <w:proofErr w:type="spellEnd"/>
+            <w:r>
+              <w:rPr>
+                <w:rFonts w:ascii="Aptos" w:eastAsia="Aptos" w:hAnsi="Aptos" w:cs="Aptos"/>
+              </w:rPr>
+              <w:t xml:space="preserve"> history”.</w:t>
             </w:r>
           </w:p>
         </w:tc>
@@ -12940,7 +13904,35 @@
               <w:rPr>
                 <w:rFonts w:ascii="Aptos" w:eastAsia="Aptos" w:hAnsi="Aptos" w:cs="Aptos"/>
               </w:rPr>
-              <w:t>Mostra Mock-up-houseHistory che permette di visualizzare le offerte effettuate dall’utente</w:t>
+              <w:t xml:space="preserve">Mostra </w:t>
+            </w:r>
+            <w:proofErr w:type="spellStart"/>
+            <w:r>
+              <w:rPr>
+                <w:rFonts w:ascii="Aptos" w:eastAsia="Aptos" w:hAnsi="Aptos" w:cs="Aptos"/>
+              </w:rPr>
+              <w:t>Mock</w:t>
+            </w:r>
+            <w:proofErr w:type="spellEnd"/>
+            <w:r>
+              <w:rPr>
+                <w:rFonts w:ascii="Aptos" w:eastAsia="Aptos" w:hAnsi="Aptos" w:cs="Aptos"/>
+              </w:rPr>
+              <w:t>-up-</w:t>
+            </w:r>
+            <w:proofErr w:type="spellStart"/>
+            <w:r>
+              <w:rPr>
+                <w:rFonts w:ascii="Aptos" w:eastAsia="Aptos" w:hAnsi="Aptos" w:cs="Aptos"/>
+              </w:rPr>
+              <w:t>houseHistory</w:t>
+            </w:r>
+            <w:proofErr w:type="spellEnd"/>
+            <w:r>
+              <w:rPr>
+                <w:rFonts w:ascii="Aptos" w:eastAsia="Aptos" w:hAnsi="Aptos" w:cs="Aptos"/>
+              </w:rPr>
+              <w:t xml:space="preserve"> che permette di visualizzare le offerte effettuate dall’utente</w:t>
             </w:r>
           </w:p>
         </w:tc>
@@ -13198,7 +14190,35 @@
               <w:rPr>
                 <w:rFonts w:ascii="Aptos" w:eastAsia="Aptos" w:hAnsi="Aptos" w:cs="Aptos"/>
               </w:rPr>
-              <w:t>Aggiorna la pagina Mock-up-HistoryPage con gli immobili filtrati in base alla ricerca.</w:t>
+              <w:t xml:space="preserve">Aggiorna la pagina </w:t>
+            </w:r>
+            <w:proofErr w:type="spellStart"/>
+            <w:r>
+              <w:rPr>
+                <w:rFonts w:ascii="Aptos" w:eastAsia="Aptos" w:hAnsi="Aptos" w:cs="Aptos"/>
+              </w:rPr>
+              <w:t>Mock</w:t>
+            </w:r>
+            <w:proofErr w:type="spellEnd"/>
+            <w:r>
+              <w:rPr>
+                <w:rFonts w:ascii="Aptos" w:eastAsia="Aptos" w:hAnsi="Aptos" w:cs="Aptos"/>
+              </w:rPr>
+              <w:t>-up-</w:t>
+            </w:r>
+            <w:proofErr w:type="spellStart"/>
+            <w:r>
+              <w:rPr>
+                <w:rFonts w:ascii="Aptos" w:eastAsia="Aptos" w:hAnsi="Aptos" w:cs="Aptos"/>
+              </w:rPr>
+              <w:t>HistoryPage</w:t>
+            </w:r>
+            <w:proofErr w:type="spellEnd"/>
+            <w:r>
+              <w:rPr>
+                <w:rFonts w:ascii="Aptos" w:eastAsia="Aptos" w:hAnsi="Aptos" w:cs="Aptos"/>
+              </w:rPr>
+              <w:t xml:space="preserve"> con gli immobili filtrati in base alla ricerca.</w:t>
             </w:r>
           </w:p>
         </w:tc>
@@ -13316,7 +14336,43 @@
                 <w:i/>
                 <w:iCs/>
               </w:rPr>
-              <w:t>Riprende da passo 3 di main scenario.</w:t>
+              <w:t xml:space="preserve">Riprende da passo </w:t>
+            </w:r>
+            <w:proofErr w:type="gramStart"/>
+            <w:r>
+              <w:rPr>
+                <w:rFonts w:ascii="Aptos" w:eastAsia="Aptos" w:hAnsi="Aptos" w:cs="Aptos"/>
+                <w:i/>
+                <w:iCs/>
+              </w:rPr>
+              <w:t>3</w:t>
+            </w:r>
+            <w:proofErr w:type="gramEnd"/>
+            <w:r>
+              <w:rPr>
+                <w:rFonts w:ascii="Aptos" w:eastAsia="Aptos" w:hAnsi="Aptos" w:cs="Aptos"/>
+                <w:i/>
+                <w:iCs/>
+              </w:rPr>
+              <w:t xml:space="preserve"> di </w:t>
+            </w:r>
+            <w:proofErr w:type="spellStart"/>
+            <w:r>
+              <w:rPr>
+                <w:rFonts w:ascii="Aptos" w:eastAsia="Aptos" w:hAnsi="Aptos" w:cs="Aptos"/>
+                <w:i/>
+                <w:iCs/>
+              </w:rPr>
+              <w:t>main</w:t>
+            </w:r>
+            <w:proofErr w:type="spellEnd"/>
+            <w:r>
+              <w:rPr>
+                <w:rFonts w:ascii="Aptos" w:eastAsia="Aptos" w:hAnsi="Aptos" w:cs="Aptos"/>
+                <w:i/>
+                <w:iCs/>
+              </w:rPr>
+              <w:t xml:space="preserve"> scenario.</w:t>
             </w:r>
           </w:p>
         </w:tc>
@@ -13376,8 +14432,18 @@
                 <w:i/>
                 <w:iCs/>
               </w:rPr>
-              <w:t>3.a.a</w:t>
-            </w:r>
+              <w:t>3.</w:t>
+            </w:r>
+            <w:proofErr w:type="gramStart"/>
+            <w:r>
+              <w:rPr>
+                <w:rFonts w:ascii="Aptos" w:eastAsia="Aptos" w:hAnsi="Aptos" w:cs="Aptos"/>
+                <w:i/>
+                <w:iCs/>
+              </w:rPr>
+              <w:t>a.a</w:t>
+            </w:r>
+            <w:proofErr w:type="gramEnd"/>
           </w:p>
         </w:tc>
         <w:tc>
@@ -13432,7 +14498,35 @@
               <w:rPr>
                 <w:rFonts w:ascii="Aptos" w:eastAsia="Aptos" w:hAnsi="Aptos" w:cs="Aptos"/>
               </w:rPr>
-              <w:t>Aggiorna la pagina Mock-up-HistoryPage con una notifica del fatto che la ricerca non ha prodotto risultati.</w:t>
+              <w:t xml:space="preserve">Aggiorna la pagina </w:t>
+            </w:r>
+            <w:proofErr w:type="spellStart"/>
+            <w:r>
+              <w:rPr>
+                <w:rFonts w:ascii="Aptos" w:eastAsia="Aptos" w:hAnsi="Aptos" w:cs="Aptos"/>
+              </w:rPr>
+              <w:t>Mock</w:t>
+            </w:r>
+            <w:proofErr w:type="spellEnd"/>
+            <w:r>
+              <w:rPr>
+                <w:rFonts w:ascii="Aptos" w:eastAsia="Aptos" w:hAnsi="Aptos" w:cs="Aptos"/>
+              </w:rPr>
+              <w:t>-up-</w:t>
+            </w:r>
+            <w:proofErr w:type="spellStart"/>
+            <w:r>
+              <w:rPr>
+                <w:rFonts w:ascii="Aptos" w:eastAsia="Aptos" w:hAnsi="Aptos" w:cs="Aptos"/>
+              </w:rPr>
+              <w:t>HistoryPage</w:t>
+            </w:r>
+            <w:proofErr w:type="spellEnd"/>
+            <w:r>
+              <w:rPr>
+                <w:rFonts w:ascii="Aptos" w:eastAsia="Aptos" w:hAnsi="Aptos" w:cs="Aptos"/>
+              </w:rPr>
+              <w:t xml:space="preserve"> con una notifica del fatto che la ricerca non ha prodotto risultati.</w:t>
             </w:r>
           </w:p>
         </w:tc>
@@ -13490,8 +14584,18 @@
                 <w:i/>
                 <w:iCs/>
               </w:rPr>
-              <w:t>4.a.a</w:t>
-            </w:r>
+              <w:t>4.</w:t>
+            </w:r>
+            <w:proofErr w:type="gramStart"/>
+            <w:r>
+              <w:rPr>
+                <w:rFonts w:ascii="Aptos" w:eastAsia="Aptos" w:hAnsi="Aptos" w:cs="Aptos"/>
+                <w:i/>
+                <w:iCs/>
+              </w:rPr>
+              <w:t>a.a</w:t>
+            </w:r>
+            <w:proofErr w:type="gramEnd"/>
           </w:p>
         </w:tc>
         <w:tc>
@@ -13606,8 +14710,18 @@
                 <w:i/>
                 <w:iCs/>
               </w:rPr>
-              <w:t>5.a.a</w:t>
-            </w:r>
+              <w:t>5.</w:t>
+            </w:r>
+            <w:proofErr w:type="gramStart"/>
+            <w:r>
+              <w:rPr>
+                <w:rFonts w:ascii="Aptos" w:eastAsia="Aptos" w:hAnsi="Aptos" w:cs="Aptos"/>
+                <w:i/>
+                <w:iCs/>
+              </w:rPr>
+              <w:t>a.a</w:t>
+            </w:r>
+            <w:proofErr w:type="gramEnd"/>
           </w:p>
         </w:tc>
         <w:tc>
@@ -13722,8 +14836,18 @@
                 <w:i/>
                 <w:iCs/>
               </w:rPr>
-              <w:t>6.a.a</w:t>
-            </w:r>
+              <w:t>6.</w:t>
+            </w:r>
+            <w:proofErr w:type="gramStart"/>
+            <w:r>
+              <w:rPr>
+                <w:rFonts w:ascii="Aptos" w:eastAsia="Aptos" w:hAnsi="Aptos" w:cs="Aptos"/>
+                <w:i/>
+                <w:iCs/>
+              </w:rPr>
+              <w:t>a.a</w:t>
+            </w:r>
+            <w:proofErr w:type="gramEnd"/>
           </w:p>
         </w:tc>
         <w:tc>
@@ -13780,7 +14904,43 @@
                 <w:i/>
                 <w:iCs/>
               </w:rPr>
-              <w:t>Riprende da passo 3 di main scenario.</w:t>
+              <w:t xml:space="preserve">Riprende da passo </w:t>
+            </w:r>
+            <w:proofErr w:type="gramStart"/>
+            <w:r>
+              <w:rPr>
+                <w:rFonts w:ascii="Aptos" w:eastAsia="Aptos" w:hAnsi="Aptos" w:cs="Aptos"/>
+                <w:i/>
+                <w:iCs/>
+              </w:rPr>
+              <w:t>3</w:t>
+            </w:r>
+            <w:proofErr w:type="gramEnd"/>
+            <w:r>
+              <w:rPr>
+                <w:rFonts w:ascii="Aptos" w:eastAsia="Aptos" w:hAnsi="Aptos" w:cs="Aptos"/>
+                <w:i/>
+                <w:iCs/>
+              </w:rPr>
+              <w:t xml:space="preserve"> di </w:t>
+            </w:r>
+            <w:proofErr w:type="spellStart"/>
+            <w:r>
+              <w:rPr>
+                <w:rFonts w:ascii="Aptos" w:eastAsia="Aptos" w:hAnsi="Aptos" w:cs="Aptos"/>
+                <w:i/>
+                <w:iCs/>
+              </w:rPr>
+              <w:t>main</w:t>
+            </w:r>
+            <w:proofErr w:type="spellEnd"/>
+            <w:r>
+              <w:rPr>
+                <w:rFonts w:ascii="Aptos" w:eastAsia="Aptos" w:hAnsi="Aptos" w:cs="Aptos"/>
+                <w:i/>
+                <w:iCs/>
+              </w:rPr>
+              <w:t xml:space="preserve"> scenario.</w:t>
             </w:r>
           </w:p>
         </w:tc>
@@ -14273,6 +15433,7 @@
         <w:pStyle w:val="Titolo3"/>
       </w:pPr>
       <w:r>
+        <w:lastRenderedPageBreak/>
         <w:t>Crea annuncio per un immobile</w:t>
       </w:r>
     </w:p>
@@ -14295,7 +15456,16 @@
         <w:pStyle w:val="Titolo2"/>
       </w:pPr>
       <w:r>
-        <w:t>Prototipazione visuale via Mock-Up</w:t>
+        <w:lastRenderedPageBreak/>
+        <w:t xml:space="preserve">Prototipazione visuale via </w:t>
+      </w:r>
+      <w:proofErr w:type="spellStart"/>
+      <w:r>
+        <w:t>Mock</w:t>
+      </w:r>
+      <w:proofErr w:type="spellEnd"/>
+      <w:r>
+        <w:t>-Up</w:t>
       </w:r>
       <w:bookmarkEnd w:id="17"/>
     </w:p>

</xml_diff>